<commit_message>
add some change in newsfeed
</commit_message>
<xml_diff>
--- a/project-all-document/project-requirement-doc.docx
+++ b/project-all-document/project-requirement-doc.docx
@@ -103,6 +103,13 @@
         </w:rPr>
         <w:t>Nếu người dùng chưa có tài khoản thì có thể đăng ký một tài khoản mới để viết nhật ký.</w:t>
       </w:r>
+      <w:r>
+        <w:rPr>
+          <w:sz w:val="26"/>
+          <w:lang w:val="en-US"/>
+        </w:rPr>
+        <w:t>(đã xong)</w:t>
+      </w:r>
     </w:p>
     <w:p>
       <w:pPr>
@@ -120,7 +127,22 @@
         <w:rPr>
           <w:sz w:val="26"/>
         </w:rPr>
-        <w:t>Để viết nhật ký, chủ nhân nhật ký phải đăng nhập vào hệ thống. Sau khi đăng nhập người dùng có thể xem hoặc sửa đổi các bài mình đã viết.</w:t>
+        <w:t>Để viết nhật ký, chủ nhân nhật ký phải đăng nhập vào hệ thống.</w:t>
+      </w:r>
+      <w:r>
+        <w:rPr>
+          <w:sz w:val="26"/>
+          <w:lang w:val="en-US"/>
+        </w:rPr>
+        <w:t>(đã xong)</w:t>
+      </w:r>
+      <w:bookmarkStart w:id="0" w:name="_GoBack"/>
+      <w:bookmarkEnd w:id="0"/>
+      <w:r>
+        <w:rPr>
+          <w:sz w:val="26"/>
+        </w:rPr>
+        <w:t xml:space="preserve"> Sau khi đăng nhập người dùng có thể xem hoặc sửa đổi các bài mình đã viết.</w:t>
       </w:r>
     </w:p>
     <w:p>
@@ -422,8 +444,6 @@
         </w:rPr>
         <w:t>- Responsive</w:t>
       </w:r>
-      <w:bookmarkStart w:id="0" w:name="_GoBack"/>
-      <w:bookmarkEnd w:id="0"/>
     </w:p>
     <w:sectPr>
       <w:pgSz w:w="11906" w:h="16838"/>

</xml_diff>